<commit_message>
feat : ETD modify
Word 수정
</commit_message>
<xml_diff>
--- a/ETD Word.docx
+++ b/ETD Word.docx
@@ -1,6 +1,6 @@
 
 <file path=word/document.xml><?xml version="1.0" encoding="utf-8"?>
-<w:document xmlns:wpc="http://schemas.microsoft.com/office/word/2010/wordprocessingCanvas" xmlns:cx="http://schemas.microsoft.com/office/drawing/2014/chartex" xmlns:cx1="http://schemas.microsoft.com/office/drawing/2015/9/8/chartex" xmlns:cx2="http://schemas.microsoft.com/office/drawing/2015/10/21/chartex" xmlns:cx3="http://schemas.microsoft.com/office/drawing/2016/5/9/chartex" xmlns:cx4="http://schemas.microsoft.com/office/drawing/2016/5/10/chartex" xmlns:cx5="http://schemas.microsoft.com/office/drawing/2016/5/11/chartex" xmlns:cx6="http://schemas.microsoft.com/office/drawing/2016/5/12/chartex" xmlns:cx7="http://schemas.microsoft.com/office/drawing/2016/5/13/chartex" xmlns:cx8="http://schemas.microsoft.com/office/drawing/2016/5/14/chartex" xmlns:mc="http://schemas.openxmlformats.org/markup-compatibility/2006" xmlns:aink="http://schemas.microsoft.com/office/drawing/2016/ink" xmlns:am3d="http://schemas.microsoft.com/office/drawing/2017/model3d" xmlns:o="urn:schemas-microsoft-com:office:office" xmlns:r="http://schemas.openxmlformats.org/officeDocument/2006/relationships" xmlns:m="http://schemas.openxmlformats.org/officeDocument/2006/math" xmlns:v="urn:schemas-microsoft-com:vml" xmlns:wp14="http://schemas.microsoft.com/office/word/2010/wordprocessingDrawing" xmlns:wp="http://schemas.openxmlformats.org/drawingml/2006/wordprocessingDrawing" xmlns:w10="urn:schemas-microsoft-com:office:word" xmlns:w="http://schemas.openxmlformats.org/wordprocessingml/2006/main" xmlns:w14="http://schemas.microsoft.com/office/word/2010/wordml" xmlns:w15="http://schemas.microsoft.com/office/word/2012/wordml" xmlns:w16cex="http://schemas.microsoft.com/office/word/2018/wordml/cex" xmlns:w16cid="http://schemas.microsoft.com/office/word/2016/wordml/cid" xmlns:w16="http://schemas.microsoft.com/office/word/2018/wordml" xmlns:w16sdtdh="http://schemas.microsoft.com/office/word/2020/wordml/sdtdatahash" xmlns:w16se="http://schemas.microsoft.com/office/word/2015/wordml/symex" xmlns:wpg="http://schemas.microsoft.com/office/word/2010/wordprocessingGroup" xmlns:wpi="http://schemas.microsoft.com/office/word/2010/wordprocessingInk" xmlns:wne="http://schemas.microsoft.com/office/word/2006/wordml" xmlns:wps="http://schemas.microsoft.com/office/word/2010/wordprocessingShape" mc:Ignorable="w14 w15 w16se w16cid w16 w16cex w16sdtdh wp14">
+<w:document xmlns:wpc="http://schemas.microsoft.com/office/word/2010/wordprocessingCanvas" xmlns:cx="http://schemas.microsoft.com/office/drawing/2014/chartex" xmlns:mc="http://schemas.openxmlformats.org/markup-compatibility/2006" xmlns:o="urn:schemas-microsoft-com:office:office" xmlns:r="http://schemas.openxmlformats.org/officeDocument/2006/relationships" xmlns:m="http://schemas.openxmlformats.org/officeDocument/2006/math" xmlns:v="urn:schemas-microsoft-com:vml" xmlns:wp14="http://schemas.microsoft.com/office/word/2010/wordprocessingDrawing" xmlns:wp="http://schemas.openxmlformats.org/drawingml/2006/wordprocessingDrawing" xmlns:w10="urn:schemas-microsoft-com:office:word" xmlns:w="http://schemas.openxmlformats.org/wordprocessingml/2006/main" xmlns:w14="http://schemas.microsoft.com/office/word/2010/wordml" xmlns:w15="http://schemas.microsoft.com/office/word/2012/wordml" xmlns:w16se="http://schemas.microsoft.com/office/word/2015/wordml/symex" xmlns:wpg="http://schemas.microsoft.com/office/word/2010/wordprocessingGroup" xmlns:wpi="http://schemas.microsoft.com/office/word/2010/wordprocessingInk" xmlns:wne="http://schemas.microsoft.com/office/word/2006/wordml" xmlns:wps="http://schemas.microsoft.com/office/word/2010/wordprocessingShape" mc:Ignorable="w14 w15 w16se wp14">
   <w:body>
     <w:p>
       <w:pPr>
@@ -48,7 +48,6 @@
         <w:t xml:space="preserve"> </w:t>
       </w:r>
       <w:proofErr w:type="spellStart"/>
-      <w:proofErr w:type="gramStart"/>
       <w:r>
         <w:rPr>
           <w:rFonts w:hint="eastAsia"/>
@@ -58,7 +57,6 @@
         <w:t>self.on</w:t>
       </w:r>
       <w:proofErr w:type="spellEnd"/>
-      <w:proofErr w:type="gramEnd"/>
       <w:r>
         <w:rPr>
           <w:rFonts w:hint="eastAsia"/>
@@ -281,7 +279,16 @@
           <w:sz w:val="28"/>
           <w:szCs w:val="28"/>
         </w:rPr>
-        <w:t>(원소</w:t>
+        <w:t>(</w:t>
+      </w:r>
+      <w:proofErr w:type="spellStart"/>
+      <w:r>
+        <w:rPr>
+          <w:rFonts w:hint="eastAsia"/>
+          <w:sz w:val="28"/>
+          <w:szCs w:val="28"/>
+        </w:rPr>
+        <w:t>원소</w:t>
       </w:r>
       <w:r>
         <w:rPr>
@@ -291,6 +298,7 @@
         </w:rPr>
         <w:t>추가</w:t>
       </w:r>
+      <w:proofErr w:type="spellEnd"/>
       <w:r>
         <w:rPr>
           <w:rFonts w:hint="eastAsia"/>
@@ -538,8 +546,18 @@
           <w:sz w:val="28"/>
           <w:szCs w:val="28"/>
         </w:rPr>
-        <w:t>(원소삭제</w:t>
-      </w:r>
+        <w:t>(</w:t>
+      </w:r>
+      <w:proofErr w:type="spellStart"/>
+      <w:r>
+        <w:rPr>
+          <w:rFonts w:hint="eastAsia"/>
+          <w:sz w:val="28"/>
+          <w:szCs w:val="28"/>
+        </w:rPr>
+        <w:t>원소삭제</w:t>
+      </w:r>
+      <w:proofErr w:type="spellEnd"/>
       <w:r>
         <w:rPr>
           <w:rFonts w:hint="eastAsia"/>
@@ -850,15 +868,7 @@
           <w:sz w:val="28"/>
           <w:szCs w:val="28"/>
         </w:rPr>
-        <w:t xml:space="preserve">팩토리 </w:t>
-      </w:r>
-      <w:r>
-        <w:rPr>
-          <w:rFonts w:hint="eastAsia"/>
-          <w:sz w:val="28"/>
-          <w:szCs w:val="28"/>
-        </w:rPr>
-        <w:t>(</w:t>
+        <w:t>팩토리 (</w:t>
       </w:r>
       <w:r>
         <w:rPr>
@@ -881,23 +891,7 @@
           <w:sz w:val="28"/>
           <w:szCs w:val="28"/>
         </w:rPr>
-        <w:t xml:space="preserve">원소 백과사전이 있는 </w:t>
-      </w:r>
-      <w:r>
-        <w:rPr>
-          <w:rFonts w:hint="eastAsia"/>
-          <w:sz w:val="28"/>
-          <w:szCs w:val="28"/>
-        </w:rPr>
-        <w:t>1</w:t>
-      </w:r>
-      <w:r>
-        <w:rPr>
-          <w:rFonts w:hint="eastAsia"/>
-          <w:sz w:val="28"/>
-          <w:szCs w:val="28"/>
-        </w:rPr>
-        <w:t>칸</w:t>
+        <w:t>원소 백과사전이 있는 1칸</w:t>
       </w:r>
       <w:r>
         <w:rPr>
@@ -927,15 +921,7 @@
           <w:sz w:val="28"/>
           <w:szCs w:val="28"/>
         </w:rPr>
-        <w:t>3</w:t>
-      </w:r>
-      <w:r>
-        <w:rPr>
-          <w:rFonts w:hint="eastAsia"/>
-          <w:sz w:val="28"/>
-          <w:szCs w:val="28"/>
-        </w:rPr>
-        <w:t>개)</w:t>
+        <w:t>3개)</w:t>
       </w:r>
     </w:p>
     <w:p>
@@ -982,7 +968,25 @@
           <w:sz w:val="28"/>
           <w:szCs w:val="28"/>
         </w:rPr>
-        <w:t>(원소합성)</w:t>
+        <w:t>(</w:t>
+      </w:r>
+      <w:proofErr w:type="spellStart"/>
+      <w:r>
+        <w:rPr>
+          <w:rFonts w:hint="eastAsia"/>
+          <w:sz w:val="28"/>
+          <w:szCs w:val="28"/>
+        </w:rPr>
+        <w:t>원소합성</w:t>
+      </w:r>
+      <w:proofErr w:type="spellEnd"/>
+      <w:r>
+        <w:rPr>
+          <w:rFonts w:hint="eastAsia"/>
+          <w:sz w:val="28"/>
+          <w:szCs w:val="28"/>
+        </w:rPr>
+        <w:t>)</w:t>
       </w:r>
     </w:p>
     <w:p>
@@ -1173,15 +1177,7 @@
           <w:sz w:val="28"/>
           <w:szCs w:val="28"/>
         </w:rPr>
-        <w:t>팩</w:t>
-      </w:r>
-      <w:r>
-        <w:rPr>
-          <w:rFonts w:hint="eastAsia"/>
-          <w:sz w:val="28"/>
-          <w:szCs w:val="28"/>
-        </w:rPr>
-        <w:t>토리 칸</w:t>
+        <w:t>팩토리 칸</w:t>
       </w:r>
     </w:p>
     <w:p>
@@ -1189,7 +1185,6 @@
         <w:pStyle w:val="a3"/>
         <w:ind w:leftChars="0"/>
         <w:rPr>
-          <w:rFonts w:hint="eastAsia"/>
           <w:sz w:val="28"/>
           <w:szCs w:val="28"/>
         </w:rPr>
@@ -1528,7 +1523,6 @@
         <w:pStyle w:val="a3"/>
         <w:ind w:leftChars="0" w:left="1520"/>
         <w:rPr>
-          <w:rFonts w:hint="eastAsia"/>
           <w:sz w:val="28"/>
           <w:szCs w:val="28"/>
         </w:rPr>
@@ -1564,7 +1558,6 @@
         <w:pStyle w:val="a3"/>
         <w:ind w:leftChars="0" w:left="1520"/>
         <w:rPr>
-          <w:rFonts w:hint="eastAsia"/>
           <w:sz w:val="28"/>
           <w:szCs w:val="28"/>
         </w:rPr>
@@ -1617,8 +1610,18 @@
           <w:sz w:val="28"/>
           <w:szCs w:val="28"/>
         </w:rPr>
-        <w:t xml:space="preserve"> 사각형화</w:t>
-      </w:r>
+        <w:t xml:space="preserve"> </w:t>
+      </w:r>
+      <w:proofErr w:type="spellStart"/>
+      <w:r>
+        <w:rPr>
+          <w:rFonts w:hint="eastAsia"/>
+          <w:sz w:val="28"/>
+          <w:szCs w:val="28"/>
+        </w:rPr>
+        <w:t>사각형화</w:t>
+      </w:r>
+      <w:proofErr w:type="spellEnd"/>
     </w:p>
     <w:p>
       <w:pPr>
@@ -1690,7 +1693,6 @@
         <w:pStyle w:val="a3"/>
         <w:ind w:leftChars="0" w:left="1520"/>
         <w:rPr>
-          <w:rFonts w:hint="eastAsia"/>
           <w:sz w:val="28"/>
           <w:szCs w:val="28"/>
         </w:rPr>
@@ -1876,7 +1878,6 @@
         <w:pStyle w:val="a3"/>
         <w:ind w:leftChars="0" w:left="1520"/>
         <w:rPr>
-          <w:rFonts w:hint="eastAsia"/>
           <w:sz w:val="28"/>
           <w:szCs w:val="28"/>
         </w:rPr>
@@ -2037,6 +2038,7 @@
         </w:rPr>
         <w:t xml:space="preserve"> </w:t>
       </w:r>
+      <w:proofErr w:type="spellStart"/>
       <w:r>
         <w:rPr>
           <w:rFonts w:hint="eastAsia"/>
@@ -2045,6 +2047,7 @@
         </w:rPr>
         <w:t>hp</w:t>
       </w:r>
+      <w:proofErr w:type="spellEnd"/>
       <w:r>
         <w:rPr>
           <w:sz w:val="28"/>
@@ -2090,7 +2093,6 @@
         <w:pStyle w:val="a3"/>
         <w:ind w:leftChars="0" w:left="1520"/>
         <w:rPr>
-          <w:rFonts w:hint="eastAsia"/>
           <w:sz w:val="28"/>
           <w:szCs w:val="28"/>
         </w:rPr>
@@ -2527,7 +2529,6 @@
         <w:pStyle w:val="a3"/>
         <w:ind w:leftChars="0" w:left="1520"/>
         <w:rPr>
-          <w:rFonts w:hint="eastAsia"/>
           <w:color w:val="000000" w:themeColor="text1"/>
           <w:sz w:val="28"/>
           <w:szCs w:val="28"/>
@@ -2639,7 +2640,6 @@
       <w:pPr>
         <w:ind w:left="720" w:firstLine="400"/>
         <w:rPr>
-          <w:rFonts w:hint="eastAsia"/>
           <w:color w:val="000000" w:themeColor="text1"/>
           <w:sz w:val="28"/>
           <w:szCs w:val="28"/>
@@ -2715,7 +2715,6 @@
         </w:rPr>
         <w:t>(</w:t>
       </w:r>
-      <w:proofErr w:type="spellStart"/>
       <w:r>
         <w:rPr>
           <w:rFonts w:hint="eastAsia"/>
@@ -2723,17 +2722,7 @@
           <w:sz w:val="28"/>
           <w:szCs w:val="28"/>
         </w:rPr>
-        <w:t>원소백과사전</w:t>
-      </w:r>
-      <w:proofErr w:type="spellEnd"/>
-      <w:r>
-        <w:rPr>
-          <w:rFonts w:hint="eastAsia"/>
-          <w:color w:val="70AD47" w:themeColor="accent6"/>
-          <w:sz w:val="28"/>
-          <w:szCs w:val="28"/>
-        </w:rPr>
-        <w:t>1개 x</w:t>
+        <w:t>원소백과사전1개 x</w:t>
       </w:r>
       <w:r>
         <w:rPr>
@@ -2893,7 +2882,6 @@
         <w:pStyle w:val="a3"/>
         <w:ind w:leftChars="0" w:left="1520"/>
         <w:rPr>
-          <w:rFonts w:hint="eastAsia"/>
           <w:sz w:val="28"/>
           <w:szCs w:val="28"/>
         </w:rPr>
@@ -3088,7 +3076,6 @@
         <w:pStyle w:val="a3"/>
         <w:ind w:leftChars="0" w:left="1520"/>
         <w:rPr>
-          <w:rFonts w:hint="eastAsia"/>
           <w:sz w:val="28"/>
           <w:szCs w:val="28"/>
         </w:rPr>
@@ -3368,7 +3355,6 @@
         <w:pStyle w:val="a3"/>
         <w:ind w:leftChars="0" w:left="1520"/>
         <w:rPr>
-          <w:rFonts w:hint="eastAsia"/>
           <w:sz w:val="28"/>
           <w:szCs w:val="28"/>
         </w:rPr>
@@ -3413,7 +3399,6 @@
         <w:pStyle w:val="a3"/>
         <w:ind w:leftChars="0" w:left="1120"/>
         <w:rPr>
-          <w:rFonts w:hint="eastAsia"/>
           <w:color w:val="000000" w:themeColor="text1"/>
           <w:sz w:val="28"/>
           <w:szCs w:val="28"/>
@@ -3509,7 +3494,6 @@
         </w:numPr>
         <w:ind w:leftChars="0"/>
         <w:rPr>
-          <w:rFonts w:hint="eastAsia"/>
           <w:color w:val="000000" w:themeColor="text1"/>
           <w:sz w:val="28"/>
           <w:szCs w:val="28"/>
@@ -3664,7 +3648,6 @@
     <w:p>
       <w:pPr>
         <w:rPr>
-          <w:rFonts w:hint="eastAsia"/>
           <w:color w:val="00B0F0"/>
           <w:sz w:val="36"/>
           <w:szCs w:val="36"/>
@@ -3904,16 +3887,7 @@
           <w:sz w:val="28"/>
           <w:szCs w:val="28"/>
         </w:rPr>
-        <w:t>2</w:t>
-      </w:r>
-      <w:r>
-        <w:rPr>
-          <w:rFonts w:hint="eastAsia"/>
-          <w:color w:val="000000" w:themeColor="text1"/>
-          <w:sz w:val="28"/>
-          <w:szCs w:val="28"/>
-        </w:rPr>
-        <w:t>Lv</w:t>
+        <w:t>2Lv</w:t>
       </w:r>
       <w:r>
         <w:rPr>
@@ -3947,16 +3921,7 @@
           <w:sz w:val="28"/>
           <w:szCs w:val="28"/>
         </w:rPr>
-        <w:t>2</w:t>
-      </w:r>
-      <w:r>
-        <w:rPr>
-          <w:rFonts w:hint="eastAsia"/>
-          <w:color w:val="000000" w:themeColor="text1"/>
-          <w:sz w:val="28"/>
-          <w:szCs w:val="28"/>
-        </w:rPr>
-        <w:t>Lv</w:t>
+        <w:t>2Lv</w:t>
       </w:r>
       <w:r>
         <w:rPr>
@@ -4024,16 +3989,7 @@
           <w:sz w:val="28"/>
           <w:szCs w:val="28"/>
         </w:rPr>
-        <w:t>3</w:t>
-      </w:r>
-      <w:r>
-        <w:rPr>
-          <w:rFonts w:hint="eastAsia"/>
-          <w:color w:val="000000" w:themeColor="text1"/>
-          <w:sz w:val="28"/>
-          <w:szCs w:val="28"/>
-        </w:rPr>
-        <w:t>Lv</w:t>
+        <w:t>3Lv</w:t>
       </w:r>
       <w:r>
         <w:rPr>
@@ -4186,16 +4142,7 @@
           <w:sz w:val="28"/>
           <w:szCs w:val="28"/>
         </w:rPr>
-        <w:t>1</w:t>
-      </w:r>
-      <w:r>
-        <w:rPr>
-          <w:rFonts w:hint="eastAsia"/>
-          <w:color w:val="000000" w:themeColor="text1"/>
-          <w:sz w:val="28"/>
-          <w:szCs w:val="28"/>
-        </w:rPr>
-        <w:t>Lv</w:t>
+        <w:t>1Lv</w:t>
       </w:r>
       <w:r>
         <w:rPr>
@@ -4222,16 +4169,7 @@
           <w:sz w:val="28"/>
           <w:szCs w:val="28"/>
         </w:rPr>
-        <w:t>다른</w:t>
-      </w:r>
-      <w:r>
-        <w:rPr>
-          <w:rFonts w:hint="eastAsia"/>
-          <w:color w:val="000000" w:themeColor="text1"/>
-          <w:sz w:val="28"/>
-          <w:szCs w:val="28"/>
-        </w:rPr>
-        <w:t>원소</w:t>
+        <w:t>다른원소</w:t>
       </w:r>
       <w:proofErr w:type="spellEnd"/>
       <w:r>
@@ -4258,16 +4196,7 @@
           <w:sz w:val="28"/>
           <w:szCs w:val="28"/>
         </w:rPr>
-        <w:t>조합</w:t>
-      </w:r>
-      <w:r>
-        <w:rPr>
-          <w:rFonts w:hint="eastAsia"/>
-          <w:color w:val="000000" w:themeColor="text1"/>
-          <w:sz w:val="28"/>
-          <w:szCs w:val="28"/>
-        </w:rPr>
-        <w:t>)</w:t>
+        <w:t>조합)</w:t>
       </w:r>
     </w:p>
     <w:p>
@@ -5128,7 +5057,6 @@
         </w:numPr>
         <w:ind w:leftChars="0"/>
         <w:rPr>
-          <w:rFonts w:hint="eastAsia"/>
           <w:color w:val="000000" w:themeColor="text1"/>
           <w:sz w:val="28"/>
           <w:szCs w:val="28"/>
@@ -5190,8 +5118,144 @@
           <w:sz w:val="28"/>
           <w:szCs w:val="28"/>
         </w:rPr>
-        <w:t xml:space="preserve"> 머리위에 원소 띄우기</w:t>
-      </w:r>
+        <w:t xml:space="preserve"> </w:t>
+      </w:r>
+      <w:proofErr w:type="spellStart"/>
+      <w:r>
+        <w:rPr>
+          <w:rFonts w:hint="eastAsia"/>
+          <w:color w:val="000000" w:themeColor="text1"/>
+          <w:sz w:val="28"/>
+          <w:szCs w:val="28"/>
+        </w:rPr>
+        <w:t>머리위에</w:t>
+      </w:r>
+      <w:proofErr w:type="spellEnd"/>
+      <w:r>
+        <w:rPr>
+          <w:rFonts w:hint="eastAsia"/>
+          <w:color w:val="000000" w:themeColor="text1"/>
+          <w:sz w:val="28"/>
+          <w:szCs w:val="28"/>
+        </w:rPr>
+        <w:t xml:space="preserve"> 원소 띄우기</w:t>
+      </w:r>
+    </w:p>
+    <w:p>
+      <w:pPr>
+        <w:rPr>
+          <w:color w:val="000000" w:themeColor="text1"/>
+          <w:sz w:val="28"/>
+          <w:szCs w:val="28"/>
+        </w:rPr>
+      </w:pPr>
+    </w:p>
+    <w:p>
+      <w:pPr>
+        <w:rPr>
+          <w:color w:val="000000" w:themeColor="text1"/>
+          <w:sz w:val="28"/>
+          <w:szCs w:val="28"/>
+        </w:rPr>
+      </w:pPr>
+      <w:r>
+        <w:rPr>
+          <w:color w:val="000000" w:themeColor="text1"/>
+          <w:sz w:val="28"/>
+          <w:szCs w:val="28"/>
+        </w:rPr>
+        <w:t>R</w:t>
+      </w:r>
+      <w:r>
+        <w:rPr>
+          <w:rFonts w:hint="eastAsia"/>
+          <w:color w:val="000000" w:themeColor="text1"/>
+          <w:sz w:val="28"/>
+          <w:szCs w:val="28"/>
+        </w:rPr>
+        <w:t xml:space="preserve">ebase </w:t>
+      </w:r>
+      <w:r>
+        <w:rPr>
+          <w:color w:val="000000" w:themeColor="text1"/>
+          <w:sz w:val="28"/>
+          <w:szCs w:val="28"/>
+        </w:rPr>
+        <w:t>and merge (</w:t>
+      </w:r>
+      <w:r>
+        <w:rPr>
+          <w:rFonts w:hint="eastAsia"/>
+          <w:color w:val="000000" w:themeColor="text1"/>
+          <w:sz w:val="28"/>
+          <w:szCs w:val="28"/>
+        </w:rPr>
+        <w:t>삭제하고 그래도 commit</w:t>
+      </w:r>
+      <w:r>
+        <w:rPr>
+          <w:color w:val="000000" w:themeColor="text1"/>
+          <w:sz w:val="28"/>
+          <w:szCs w:val="28"/>
+        </w:rPr>
+        <w:t>)</w:t>
+      </w:r>
+    </w:p>
+    <w:p>
+      <w:pPr>
+        <w:rPr>
+          <w:rFonts w:hint="eastAsia"/>
+          <w:color w:val="000000" w:themeColor="text1"/>
+          <w:sz w:val="28"/>
+          <w:szCs w:val="28"/>
+        </w:rPr>
+      </w:pPr>
+      <w:r>
+        <w:rPr>
+          <w:color w:val="000000" w:themeColor="text1"/>
+          <w:sz w:val="28"/>
+          <w:szCs w:val="28"/>
+        </w:rPr>
+        <w:t>Squash and merge (</w:t>
+      </w:r>
+      <w:r>
+        <w:rPr>
+          <w:rFonts w:hint="eastAsia"/>
+          <w:color w:val="000000" w:themeColor="text1"/>
+          <w:sz w:val="28"/>
+          <w:szCs w:val="28"/>
+        </w:rPr>
+        <w:t>한 파일로)(강추)</w:t>
+      </w:r>
+    </w:p>
+    <w:p>
+      <w:pPr>
+        <w:rPr>
+          <w:rFonts w:hint="eastAsia"/>
+          <w:color w:val="000000" w:themeColor="text1"/>
+          <w:sz w:val="28"/>
+          <w:szCs w:val="28"/>
+        </w:rPr>
+      </w:pPr>
+      <w:r>
+        <w:rPr>
+          <w:color w:val="000000" w:themeColor="text1"/>
+          <w:sz w:val="28"/>
+          <w:szCs w:val="28"/>
+        </w:rPr>
+        <w:t xml:space="preserve">Branch </w:t>
+      </w:r>
+      <w:r>
+        <w:rPr>
+          <w:rFonts w:hint="eastAsia"/>
+          <w:color w:val="000000" w:themeColor="text1"/>
+          <w:sz w:val="28"/>
+          <w:szCs w:val="28"/>
+        </w:rPr>
+        <w:t>merge 하고 삭제하기 바람</w:t>
+      </w:r>
+      <w:bookmarkStart w:id="0" w:name="_GoBack"/>
+      <w:bookmarkEnd w:id="0"/>
     </w:p>
     <w:sectPr>
       <w:pgSz w:w="11906" w:h="16838"/>
@@ -5204,7 +5268,7 @@
 </file>
 
 <file path=word/numbering.xml><?xml version="1.0" encoding="utf-8"?>
-<w:numbering xmlns:wpc="http://schemas.microsoft.com/office/word/2010/wordprocessingCanvas" xmlns:cx="http://schemas.microsoft.com/office/drawing/2014/chartex" xmlns:cx1="http://schemas.microsoft.com/office/drawing/2015/9/8/chartex" xmlns:cx2="http://schemas.microsoft.com/office/drawing/2015/10/21/chartex" xmlns:cx3="http://schemas.microsoft.com/office/drawing/2016/5/9/chartex" xmlns:cx4="http://schemas.microsoft.com/office/drawing/2016/5/10/chartex" xmlns:cx5="http://schemas.microsoft.com/office/drawing/2016/5/11/chartex" xmlns:cx6="http://schemas.microsoft.com/office/drawing/2016/5/12/chartex" xmlns:cx7="http://schemas.microsoft.com/office/drawing/2016/5/13/chartex" xmlns:cx8="http://schemas.microsoft.com/office/drawing/2016/5/14/chartex" xmlns:mc="http://schemas.openxmlformats.org/markup-compatibility/2006" xmlns:aink="http://schemas.microsoft.com/office/drawing/2016/ink" xmlns:am3d="http://schemas.microsoft.com/office/drawing/2017/model3d" xmlns:o="urn:schemas-microsoft-com:office:office" xmlns:r="http://schemas.openxmlformats.org/officeDocument/2006/relationships" xmlns:m="http://schemas.openxmlformats.org/officeDocument/2006/math" xmlns:v="urn:schemas-microsoft-com:vml" xmlns:wp14="http://schemas.microsoft.com/office/word/2010/wordprocessingDrawing" xmlns:wp="http://schemas.openxmlformats.org/drawingml/2006/wordprocessingDrawing" xmlns:w10="urn:schemas-microsoft-com:office:word" xmlns:w="http://schemas.openxmlformats.org/wordprocessingml/2006/main" xmlns:w14="http://schemas.microsoft.com/office/word/2010/wordml" xmlns:w15="http://schemas.microsoft.com/office/word/2012/wordml" xmlns:w16cex="http://schemas.microsoft.com/office/word/2018/wordml/cex" xmlns:w16cid="http://schemas.microsoft.com/office/word/2016/wordml/cid" xmlns:w16="http://schemas.microsoft.com/office/word/2018/wordml" xmlns:w16sdtdh="http://schemas.microsoft.com/office/word/2020/wordml/sdtdatahash" xmlns:w16se="http://schemas.microsoft.com/office/word/2015/wordml/symex" xmlns:wpg="http://schemas.microsoft.com/office/word/2010/wordprocessingGroup" xmlns:wpi="http://schemas.microsoft.com/office/word/2010/wordprocessingInk" xmlns:wne="http://schemas.microsoft.com/office/word/2006/wordml" xmlns:wps="http://schemas.microsoft.com/office/word/2010/wordprocessingShape" mc:Ignorable="w14 w15 w16se w16cid w16 w16cex w16sdtdh wp14">
+<w:numbering xmlns:wpc="http://schemas.microsoft.com/office/word/2010/wordprocessingCanvas" xmlns:cx="http://schemas.microsoft.com/office/drawing/2014/chartex" xmlns:mc="http://schemas.openxmlformats.org/markup-compatibility/2006" xmlns:o="urn:schemas-microsoft-com:office:office" xmlns:r="http://schemas.openxmlformats.org/officeDocument/2006/relationships" xmlns:m="http://schemas.openxmlformats.org/officeDocument/2006/math" xmlns:v="urn:schemas-microsoft-com:vml" xmlns:wp14="http://schemas.microsoft.com/office/word/2010/wordprocessingDrawing" xmlns:wp="http://schemas.openxmlformats.org/drawingml/2006/wordprocessingDrawing" xmlns:w10="urn:schemas-microsoft-com:office:word" xmlns:w="http://schemas.openxmlformats.org/wordprocessingml/2006/main" xmlns:w14="http://schemas.microsoft.com/office/word/2010/wordml" xmlns:w15="http://schemas.microsoft.com/office/word/2012/wordml" xmlns:w16se="http://schemas.microsoft.com/office/word/2015/wordml/symex" xmlns:wpg="http://schemas.microsoft.com/office/word/2010/wordprocessingGroup" xmlns:wpi="http://schemas.microsoft.com/office/word/2010/wordprocessingInk" xmlns:wne="http://schemas.microsoft.com/office/word/2006/wordml" xmlns:wps="http://schemas.microsoft.com/office/word/2010/wordprocessingShape" mc:Ignorable="w14 w15 w16se wp14">
   <w:abstractNum w:abstractNumId="0" w15:restartNumberingAfterBreak="0">
     <w:nsid w:val="03760153"/>
     <w:multiLevelType w:val="hybridMultilevel"/>
@@ -6437,7 +6501,7 @@
 </file>
 
 <file path=word/styles.xml><?xml version="1.0" encoding="utf-8"?>
-<w:styles xmlns:mc="http://schemas.openxmlformats.org/markup-compatibility/2006" xmlns:r="http://schemas.openxmlformats.org/officeDocument/2006/relationships" xmlns:w="http://schemas.openxmlformats.org/wordprocessingml/2006/main" xmlns:w14="http://schemas.microsoft.com/office/word/2010/wordml" xmlns:w15="http://schemas.microsoft.com/office/word/2012/wordml" xmlns:w16cex="http://schemas.microsoft.com/office/word/2018/wordml/cex" xmlns:w16cid="http://schemas.microsoft.com/office/word/2016/wordml/cid" xmlns:w16="http://schemas.microsoft.com/office/word/2018/wordml" xmlns:w16sdtdh="http://schemas.microsoft.com/office/word/2020/wordml/sdtdatahash" xmlns:w16se="http://schemas.microsoft.com/office/word/2015/wordml/symex" mc:Ignorable="w14 w15 w16se w16cid w16 w16cex w16sdtdh">
+<w:styles xmlns:mc="http://schemas.openxmlformats.org/markup-compatibility/2006" xmlns:r="http://schemas.openxmlformats.org/officeDocument/2006/relationships" xmlns:w="http://schemas.openxmlformats.org/wordprocessingml/2006/main" xmlns:w14="http://schemas.microsoft.com/office/word/2010/wordml" xmlns:w15="http://schemas.microsoft.com/office/word/2012/wordml" xmlns:w16se="http://schemas.microsoft.com/office/word/2015/wordml/symex" mc:Ignorable="w14 w15 w16se">
   <w:docDefaults>
     <w:rPrDefault>
       <w:rPr>
@@ -6454,7 +6518,7 @@
       </w:pPr>
     </w:pPrDefault>
   </w:docDefaults>
-  <w:latentStyles w:defLockedState="0" w:defUIPriority="99" w:defSemiHidden="0" w:defUnhideWhenUsed="0" w:defQFormat="0" w:count="376">
+  <w:latentStyles w:defLockedState="0" w:defUIPriority="99" w:defSemiHidden="0" w:defUnhideWhenUsed="0" w:defQFormat="0" w:count="371">
     <w:lsdException w:name="Normal" w:uiPriority="0" w:qFormat="1"/>
     <w:lsdException w:name="heading 1" w:uiPriority="9" w:qFormat="1"/>
     <w:lsdException w:name="heading 2" w:semiHidden="1" w:uiPriority="9" w:unhideWhenUsed="1" w:qFormat="1"/>
@@ -6826,11 +6890,6 @@
     <w:lsdException w:name="List Table 5 Dark Accent 6" w:uiPriority="50"/>
     <w:lsdException w:name="List Table 6 Colorful Accent 6" w:uiPriority="51"/>
     <w:lsdException w:name="List Table 7 Colorful Accent 6" w:uiPriority="52"/>
-    <w:lsdException w:name="Mention" w:semiHidden="1" w:unhideWhenUsed="1"/>
-    <w:lsdException w:name="Smart Hyperlink" w:semiHidden="1" w:unhideWhenUsed="1"/>
-    <w:lsdException w:name="Hashtag" w:semiHidden="1" w:unhideWhenUsed="1"/>
-    <w:lsdException w:name="Unresolved Mention" w:semiHidden="1" w:unhideWhenUsed="1"/>
-    <w:lsdException w:name="Smart Link" w:semiHidden="1" w:unhideWhenUsed="1"/>
   </w:latentStyles>
   <w:style w:type="paragraph" w:default="1" w:styleId="a">
     <w:name w:val="Normal"/>
@@ -6845,6 +6904,7 @@
   <w:style w:type="character" w:default="1" w:styleId="a0">
     <w:name w:val="Default Paragraph Font"/>
     <w:uiPriority w:val="1"/>
+    <w:semiHidden/>
     <w:unhideWhenUsed/>
   </w:style>
   <w:style w:type="table" w:default="1" w:styleId="a1">
@@ -7181,7 +7241,7 @@
 </file>
 
 <file path=customXml/itemProps1.xml><?xml version="1.0" encoding="utf-8"?>
-<ds:datastoreItem xmlns:ds="http://schemas.openxmlformats.org/officeDocument/2006/customXml" ds:itemID="{DF4001FD-B332-460C-AB83-084018CB11FA}">
+<ds:datastoreItem xmlns:ds="http://schemas.openxmlformats.org/officeDocument/2006/customXml" ds:itemID="{BA6F696F-E297-4129-915E-20EB0FFDB349}">
   <ds:schemaRefs>
     <ds:schemaRef ds:uri="http://schemas.openxmlformats.org/officeDocument/2006/bibliography"/>
   </ds:schemaRefs>

</xml_diff>